<commit_message>
GuilhermeMafra: alteração de banca.
</commit_message>
<xml_diff>
--- a/_._/OLD/2022-2/SIS/GuilhermeMafra/GuilhermeMafra_PreProjeto_TCC1.docx
+++ b/_._/OLD/2022-2/SIS/GuilhermeMafra/GuilhermeMafra_PreProjeto_TCC1.docx
@@ -12265,14 +12265,27 @@
       </w:pPr>
       <w:r>
         <w:lastRenderedPageBreak/>
-        <w:t>FORMULÁRIO  DE  avaliação BCC</w:t>
-      </w:r>
-      <w:r>
-        <w:t xml:space="preserve"> – PROFESSOR TCC I</w:t>
-      </w:r>
-      <w:r>
-        <w:t xml:space="preserve"> – Pré-projeto</w:t>
-      </w:r>
+        <w:t xml:space="preserve">FORMULÁRIO  DE  avaliação </w:t>
+      </w:r>
+      <w:r>
+        <w:t>SIS acadêmico</w:t>
+      </w:r>
+    </w:p>
+    <w:p>
+      <w:pPr>
+        <w:pStyle w:val="TF-xAvalTTULO"/>
+      </w:pPr>
+      <w:r>
+        <w:t>PROFESSOR TCC I</w:t>
+      </w:r>
+      <w:r>
+        <w:t xml:space="preserve"> - Pré-projeto</w:t>
+      </w:r>
+    </w:p>
+    <w:p>
+      <w:pPr>
+        <w:pStyle w:val="TF-xAvalLINHA"/>
+      </w:pPr>
     </w:p>
     <w:p>
       <w:pPr>
@@ -12310,11 +12323,11 @@
         <w:tblLook w:val="04A0" w:firstRow="1" w:lastRow="0" w:firstColumn="1" w:lastColumn="0" w:noHBand="0" w:noVBand="1"/>
       </w:tblPr>
       <w:tblGrid>
-        <w:gridCol w:w="391"/>
-        <w:gridCol w:w="7357"/>
-        <w:gridCol w:w="486"/>
-        <w:gridCol w:w="490"/>
-        <w:gridCol w:w="482"/>
+        <w:gridCol w:w="359"/>
+        <w:gridCol w:w="7365"/>
+        <w:gridCol w:w="493"/>
+        <w:gridCol w:w="498"/>
+        <w:gridCol w:w="491"/>
       </w:tblGrid>
       <w:tr>
         <w:trPr>
@@ -12324,7 +12337,7 @@
         </w:trPr>
         <w:tc>
           <w:tcPr>
-            <w:tcW w:w="4208" w:type="pct"/>
+            <w:tcW w:w="4193" w:type="pct"/>
             <w:gridSpan w:val="2"/>
             <w:tcBorders>
               <w:top w:val="single" w:sz="12" w:space="0" w:color="auto"/>
@@ -12346,7 +12359,7 @@
         </w:tc>
         <w:tc>
           <w:tcPr>
-            <w:tcW w:w="264" w:type="pct"/>
+            <w:tcW w:w="269" w:type="pct"/>
             <w:tcBorders>
               <w:top w:val="single" w:sz="12" w:space="0" w:color="auto"/>
               <w:left w:val="single" w:sz="4" w:space="0" w:color="auto"/>
@@ -12367,7 +12380,7 @@
         </w:tc>
         <w:tc>
           <w:tcPr>
-            <w:tcW w:w="266" w:type="pct"/>
+            <w:tcW w:w="271" w:type="pct"/>
             <w:tcBorders>
               <w:top w:val="single" w:sz="12" w:space="0" w:color="auto"/>
               <w:left w:val="single" w:sz="4" w:space="0" w:color="auto"/>
@@ -12388,7 +12401,7 @@
         </w:tc>
         <w:tc>
           <w:tcPr>
-            <w:tcW w:w="262" w:type="pct"/>
+            <w:tcW w:w="267" w:type="pct"/>
             <w:tcBorders>
               <w:top w:val="single" w:sz="12" w:space="0" w:color="auto"/>
               <w:left w:val="single" w:sz="4" w:space="0" w:color="auto"/>
@@ -12416,7 +12429,7 @@
         </w:trPr>
         <w:tc>
           <w:tcPr>
-            <w:tcW w:w="212" w:type="pct"/>
+            <w:tcW w:w="192" w:type="pct"/>
             <w:vMerge w:val="restart"/>
             <w:tcBorders>
               <w:top w:val="single" w:sz="12" w:space="0" w:color="auto"/>
@@ -12440,7 +12453,7 @@
         </w:tc>
         <w:tc>
           <w:tcPr>
-            <w:tcW w:w="3996" w:type="pct"/>
+            <w:tcW w:w="4001" w:type="pct"/>
             <w:tcBorders>
               <w:top w:val="single" w:sz="12" w:space="0" w:color="auto"/>
               <w:left w:val="single" w:sz="4" w:space="0" w:color="auto"/>
@@ -12472,7 +12485,7 @@
         </w:tc>
         <w:tc>
           <w:tcPr>
-            <w:tcW w:w="264" w:type="pct"/>
+            <w:tcW w:w="269" w:type="pct"/>
             <w:tcBorders>
               <w:top w:val="single" w:sz="12" w:space="0" w:color="auto"/>
               <w:left w:val="single" w:sz="4" w:space="0" w:color="auto"/>
@@ -12494,7 +12507,7 @@
         </w:tc>
         <w:tc>
           <w:tcPr>
-            <w:tcW w:w="266" w:type="pct"/>
+            <w:tcW w:w="271" w:type="pct"/>
             <w:tcBorders>
               <w:top w:val="single" w:sz="12" w:space="0" w:color="auto"/>
               <w:left w:val="single" w:sz="4" w:space="0" w:color="auto"/>
@@ -12516,7 +12529,7 @@
         </w:tc>
         <w:tc>
           <w:tcPr>
-            <w:tcW w:w="262" w:type="pct"/>
+            <w:tcW w:w="267" w:type="pct"/>
             <w:tcBorders>
               <w:top w:val="single" w:sz="12" w:space="0" w:color="auto"/>
               <w:left w:val="single" w:sz="4" w:space="0" w:color="auto"/>
@@ -12545,7 +12558,7 @@
         </w:trPr>
         <w:tc>
           <w:tcPr>
-            <w:tcW w:w="212" w:type="pct"/>
+            <w:tcW w:w="192" w:type="pct"/>
             <w:vMerge/>
             <w:tcBorders>
               <w:top w:val="single" w:sz="12" w:space="0" w:color="auto"/>
@@ -12568,7 +12581,7 @@
         </w:tc>
         <w:tc>
           <w:tcPr>
-            <w:tcW w:w="3996" w:type="pct"/>
+            <w:tcW w:w="4001" w:type="pct"/>
             <w:tcBorders>
               <w:top w:val="single" w:sz="4" w:space="0" w:color="auto"/>
               <w:left w:val="single" w:sz="4" w:space="0" w:color="auto"/>
@@ -12588,7 +12601,7 @@
         </w:tc>
         <w:tc>
           <w:tcPr>
-            <w:tcW w:w="264" w:type="pct"/>
+            <w:tcW w:w="269" w:type="pct"/>
             <w:tcBorders>
               <w:top w:val="single" w:sz="4" w:space="0" w:color="auto"/>
               <w:left w:val="single" w:sz="4" w:space="0" w:color="auto"/>
@@ -12610,7 +12623,7 @@
         </w:tc>
         <w:tc>
           <w:tcPr>
-            <w:tcW w:w="266" w:type="pct"/>
+            <w:tcW w:w="271" w:type="pct"/>
             <w:tcBorders>
               <w:top w:val="single" w:sz="4" w:space="0" w:color="auto"/>
               <w:left w:val="single" w:sz="4" w:space="0" w:color="auto"/>
@@ -12632,7 +12645,7 @@
         </w:tc>
         <w:tc>
           <w:tcPr>
-            <w:tcW w:w="262" w:type="pct"/>
+            <w:tcW w:w="267" w:type="pct"/>
             <w:tcBorders>
               <w:top w:val="single" w:sz="4" w:space="0" w:color="auto"/>
               <w:left w:val="single" w:sz="4" w:space="0" w:color="auto"/>
@@ -12660,7 +12673,7 @@
         </w:trPr>
         <w:tc>
           <w:tcPr>
-            <w:tcW w:w="212" w:type="pct"/>
+            <w:tcW w:w="192" w:type="pct"/>
             <w:vMerge/>
             <w:tcBorders>
               <w:top w:val="single" w:sz="12" w:space="0" w:color="auto"/>
@@ -12683,7 +12696,7 @@
         </w:tc>
         <w:tc>
           <w:tcPr>
-            <w:tcW w:w="3996" w:type="pct"/>
+            <w:tcW w:w="4001" w:type="pct"/>
             <w:tcBorders>
               <w:top w:val="single" w:sz="4" w:space="0" w:color="auto"/>
               <w:left w:val="single" w:sz="4" w:space="0" w:color="auto"/>
@@ -12709,19 +12722,13 @@
               <w:pStyle w:val="TF-xAvalITEMDETALHE"/>
             </w:pPr>
             <w:r>
-              <w:t xml:space="preserve">O objetivo principal está claramente definido </w:t>
-            </w:r>
-            <w:r>
-              <w:t>e é passível de ser alcançado</w:t>
-            </w:r>
-            <w:r>
-              <w:t>?</w:t>
-            </w:r>
-          </w:p>
-        </w:tc>
-        <w:tc>
-          <w:tcPr>
-            <w:tcW w:w="264" w:type="pct"/>
+              <w:t>O objetivo principal está claramente definido e é passível de ser alcançado?</w:t>
+            </w:r>
+          </w:p>
+        </w:tc>
+        <w:tc>
+          <w:tcPr>
+            <w:tcW w:w="269" w:type="pct"/>
             <w:tcBorders>
               <w:top w:val="single" w:sz="4" w:space="0" w:color="auto"/>
               <w:left w:val="single" w:sz="4" w:space="0" w:color="auto"/>
@@ -12743,7 +12750,7 @@
         </w:tc>
         <w:tc>
           <w:tcPr>
-            <w:tcW w:w="266" w:type="pct"/>
+            <w:tcW w:w="271" w:type="pct"/>
             <w:tcBorders>
               <w:top w:val="single" w:sz="4" w:space="0" w:color="auto"/>
               <w:left w:val="single" w:sz="4" w:space="0" w:color="auto"/>
@@ -12765,7 +12772,7 @@
         </w:tc>
         <w:tc>
           <w:tcPr>
-            <w:tcW w:w="262" w:type="pct"/>
+            <w:tcW w:w="267" w:type="pct"/>
             <w:tcBorders>
               <w:top w:val="single" w:sz="4" w:space="0" w:color="auto"/>
               <w:left w:val="single" w:sz="4" w:space="0" w:color="auto"/>
@@ -12794,7 +12801,7 @@
         </w:trPr>
         <w:tc>
           <w:tcPr>
-            <w:tcW w:w="212" w:type="pct"/>
+            <w:tcW w:w="192" w:type="pct"/>
             <w:vMerge/>
             <w:tcBorders>
               <w:top w:val="single" w:sz="12" w:space="0" w:color="auto"/>
@@ -12817,7 +12824,7 @@
         </w:tc>
         <w:tc>
           <w:tcPr>
-            <w:tcW w:w="3996" w:type="pct"/>
+            <w:tcW w:w="4001" w:type="pct"/>
             <w:tcBorders>
               <w:top w:val="single" w:sz="4" w:space="0" w:color="auto"/>
               <w:left w:val="single" w:sz="4" w:space="0" w:color="auto"/>
@@ -12837,7 +12844,7 @@
         </w:tc>
         <w:tc>
           <w:tcPr>
-            <w:tcW w:w="264" w:type="pct"/>
+            <w:tcW w:w="269" w:type="pct"/>
             <w:tcBorders>
               <w:top w:val="single" w:sz="4" w:space="0" w:color="auto"/>
               <w:left w:val="single" w:sz="4" w:space="0" w:color="auto"/>
@@ -12859,7 +12866,7 @@
         </w:tc>
         <w:tc>
           <w:tcPr>
-            <w:tcW w:w="266" w:type="pct"/>
+            <w:tcW w:w="271" w:type="pct"/>
             <w:tcBorders>
               <w:top w:val="single" w:sz="4" w:space="0" w:color="auto"/>
               <w:left w:val="single" w:sz="4" w:space="0" w:color="auto"/>
@@ -12881,7 +12888,7 @@
         </w:tc>
         <w:tc>
           <w:tcPr>
-            <w:tcW w:w="262" w:type="pct"/>
+            <w:tcW w:w="267" w:type="pct"/>
             <w:tcBorders>
               <w:top w:val="single" w:sz="4" w:space="0" w:color="auto"/>
               <w:left w:val="single" w:sz="4" w:space="0" w:color="auto"/>
@@ -12905,11 +12912,12 @@
       <w:tr>
         <w:trPr>
           <w:cantSplit/>
+          <w:trHeight w:val="413"/>
           <w:jc w:val="center"/>
         </w:trPr>
         <w:tc>
           <w:tcPr>
-            <w:tcW w:w="212" w:type="pct"/>
+            <w:tcW w:w="192" w:type="pct"/>
             <w:vMerge/>
             <w:tcBorders>
               <w:top w:val="single" w:sz="12" w:space="0" w:color="auto"/>
@@ -12932,7 +12940,7 @@
         </w:tc>
         <w:tc>
           <w:tcPr>
-            <w:tcW w:w="3996" w:type="pct"/>
+            <w:tcW w:w="4001" w:type="pct"/>
             <w:tcBorders>
               <w:top w:val="single" w:sz="4" w:space="0" w:color="auto"/>
               <w:left w:val="single" w:sz="4" w:space="0" w:color="auto"/>
@@ -12950,26 +12958,21 @@
               </w:numPr>
             </w:pPr>
             <w:r>
-              <w:t>JUSTIFICATIVA</w:t>
-            </w:r>
-          </w:p>
-          <w:p>
-            <w:pPr>
-              <w:pStyle w:val="TF-xAvalITEM"/>
-              <w:numPr>
-                <w:ilvl w:val="0"/>
-                <w:numId w:val="0"/>
-              </w:numPr>
-              <w:ind w:left="360"/>
-            </w:pPr>
-            <w:r>
-              <w:t>São apresentados argumentos científicos, técnicos ou metodológicos que justificam a proposta?</w:t>
-            </w:r>
-          </w:p>
-        </w:tc>
-        <w:tc>
-          <w:tcPr>
-            <w:tcW w:w="264" w:type="pct"/>
+              <w:t>TRABALHOS CORRELATOS</w:t>
+            </w:r>
+          </w:p>
+          <w:p>
+            <w:pPr>
+              <w:pStyle w:val="TF-xAvalITEMDETALHE"/>
+            </w:pPr>
+            <w:r>
+              <w:t>São apresentados trabalhos correlatos, bem como descritas as principais funcionalidades e os pontos fortes e fracos?</w:t>
+            </w:r>
+          </w:p>
+        </w:tc>
+        <w:tc>
+          <w:tcPr>
+            <w:tcW w:w="269" w:type="pct"/>
             <w:tcBorders>
               <w:top w:val="single" w:sz="4" w:space="0" w:color="auto"/>
               <w:left w:val="single" w:sz="4" w:space="0" w:color="auto"/>
@@ -12991,7 +12994,7 @@
         </w:tc>
         <w:tc>
           <w:tcPr>
-            <w:tcW w:w="266" w:type="pct"/>
+            <w:tcW w:w="271" w:type="pct"/>
             <w:tcBorders>
               <w:top w:val="single" w:sz="4" w:space="0" w:color="auto"/>
               <w:left w:val="single" w:sz="4" w:space="0" w:color="auto"/>
@@ -13013,7 +13016,7 @@
         </w:tc>
         <w:tc>
           <w:tcPr>
-            <w:tcW w:w="262" w:type="pct"/>
+            <w:tcW w:w="267" w:type="pct"/>
             <w:tcBorders>
               <w:top w:val="single" w:sz="4" w:space="0" w:color="auto"/>
               <w:left w:val="single" w:sz="4" w:space="0" w:color="auto"/>
@@ -13041,7 +13044,7 @@
         </w:trPr>
         <w:tc>
           <w:tcPr>
-            <w:tcW w:w="212" w:type="pct"/>
+            <w:tcW w:w="192" w:type="pct"/>
             <w:vMerge/>
             <w:tcBorders>
               <w:top w:val="single" w:sz="12" w:space="0" w:color="auto"/>
@@ -13064,7 +13067,7 @@
         </w:tc>
         <w:tc>
           <w:tcPr>
-            <w:tcW w:w="3996" w:type="pct"/>
+            <w:tcW w:w="4001" w:type="pct"/>
             <w:tcBorders>
               <w:top w:val="single" w:sz="4" w:space="0" w:color="auto"/>
               <w:left w:val="single" w:sz="4" w:space="0" w:color="auto"/>
@@ -13075,16 +13078,28 @@
           </w:tcPr>
           <w:p>
             <w:pPr>
+              <w:pStyle w:val="TF-xAvalITEM"/>
+              <w:numPr>
+                <w:ilvl w:val="0"/>
+                <w:numId w:val="12"/>
+              </w:numPr>
+            </w:pPr>
+            <w:r>
+              <w:t>JUSTIFICATIVA</w:t>
+            </w:r>
+          </w:p>
+          <w:p>
+            <w:pPr>
               <w:pStyle w:val="TF-xAvalITEMDETALHE"/>
             </w:pPr>
             <w:r>
-              <w:t>São apresentadas as contribuições teóricas, práticas ou sociais que justificam a proposta?</w:t>
-            </w:r>
-          </w:p>
-        </w:tc>
-        <w:tc>
-          <w:tcPr>
-            <w:tcW w:w="264" w:type="pct"/>
+              <w:t>Foi apresentado e discutido um quadro relacionando os trabalhos correlatos e suas principais funcionalidades com a proposta apresentada?</w:t>
+            </w:r>
+          </w:p>
+        </w:tc>
+        <w:tc>
+          <w:tcPr>
+            <w:tcW w:w="269" w:type="pct"/>
             <w:tcBorders>
               <w:top w:val="single" w:sz="4" w:space="0" w:color="auto"/>
               <w:left w:val="single" w:sz="4" w:space="0" w:color="auto"/>
@@ -13106,7 +13121,7 @@
         </w:tc>
         <w:tc>
           <w:tcPr>
-            <w:tcW w:w="266" w:type="pct"/>
+            <w:tcW w:w="271" w:type="pct"/>
             <w:tcBorders>
               <w:top w:val="single" w:sz="4" w:space="0" w:color="auto"/>
               <w:left w:val="single" w:sz="4" w:space="0" w:color="auto"/>
@@ -13128,7 +13143,7 @@
         </w:tc>
         <w:tc>
           <w:tcPr>
-            <w:tcW w:w="262" w:type="pct"/>
+            <w:tcW w:w="267" w:type="pct"/>
             <w:tcBorders>
               <w:top w:val="single" w:sz="4" w:space="0" w:color="auto"/>
               <w:left w:val="single" w:sz="4" w:space="0" w:color="auto"/>
@@ -13152,12 +13167,11 @@
       <w:tr>
         <w:trPr>
           <w:cantSplit/>
-          <w:trHeight w:val="447"/>
           <w:jc w:val="center"/>
         </w:trPr>
         <w:tc>
           <w:tcPr>
-            <w:tcW w:w="212" w:type="pct"/>
+            <w:tcW w:w="192" w:type="pct"/>
             <w:vMerge/>
             <w:tcBorders>
               <w:top w:val="single" w:sz="12" w:space="0" w:color="auto"/>
@@ -13180,7 +13194,7 @@
         </w:tc>
         <w:tc>
           <w:tcPr>
-            <w:tcW w:w="3996" w:type="pct"/>
+            <w:tcW w:w="4001" w:type="pct"/>
             <w:tcBorders>
               <w:top w:val="single" w:sz="4" w:space="0" w:color="auto"/>
               <w:left w:val="single" w:sz="4" w:space="0" w:color="auto"/>
@@ -13191,28 +13205,16 @@
           </w:tcPr>
           <w:p>
             <w:pPr>
-              <w:pStyle w:val="TF-xAvalITEM"/>
-              <w:numPr>
-                <w:ilvl w:val="0"/>
-                <w:numId w:val="12"/>
-              </w:numPr>
-            </w:pPr>
-            <w:r>
-              <w:t>METODOLOGIA</w:t>
-            </w:r>
-          </w:p>
-          <w:p>
-            <w:pPr>
               <w:pStyle w:val="TF-xAvalITEMDETALHE"/>
             </w:pPr>
             <w:r>
-              <w:t>Foram relacionadas todas as etapas necessárias para o desenvolvimento do TCC?</w:t>
-            </w:r>
-          </w:p>
-        </w:tc>
-        <w:tc>
-          <w:tcPr>
-            <w:tcW w:w="264" w:type="pct"/>
+              <w:t>São apresentados argumentos científicos, técnicos ou metodológicos que justificam a proposta?</w:t>
+            </w:r>
+          </w:p>
+        </w:tc>
+        <w:tc>
+          <w:tcPr>
+            <w:tcW w:w="269" w:type="pct"/>
             <w:tcBorders>
               <w:top w:val="single" w:sz="4" w:space="0" w:color="auto"/>
               <w:left w:val="single" w:sz="4" w:space="0" w:color="auto"/>
@@ -13234,7 +13236,7 @@
         </w:tc>
         <w:tc>
           <w:tcPr>
-            <w:tcW w:w="266" w:type="pct"/>
+            <w:tcW w:w="271" w:type="pct"/>
             <w:tcBorders>
               <w:top w:val="single" w:sz="4" w:space="0" w:color="auto"/>
               <w:left w:val="single" w:sz="4" w:space="0" w:color="auto"/>
@@ -13256,7 +13258,7 @@
         </w:tc>
         <w:tc>
           <w:tcPr>
-            <w:tcW w:w="262" w:type="pct"/>
+            <w:tcW w:w="267" w:type="pct"/>
             <w:tcBorders>
               <w:top w:val="single" w:sz="4" w:space="0" w:color="auto"/>
               <w:left w:val="single" w:sz="4" w:space="0" w:color="auto"/>
@@ -13280,12 +13282,11 @@
       <w:tr>
         <w:trPr>
           <w:cantSplit/>
-          <w:trHeight w:val="249"/>
           <w:jc w:val="center"/>
         </w:trPr>
         <w:tc>
           <w:tcPr>
-            <w:tcW w:w="212" w:type="pct"/>
+            <w:tcW w:w="192" w:type="pct"/>
             <w:vMerge/>
             <w:tcBorders>
               <w:top w:val="single" w:sz="12" w:space="0" w:color="auto"/>
@@ -13308,7 +13309,7 @@
         </w:tc>
         <w:tc>
           <w:tcPr>
-            <w:tcW w:w="3996" w:type="pct"/>
+            <w:tcW w:w="4001" w:type="pct"/>
             <w:tcBorders>
               <w:top w:val="single" w:sz="4" w:space="0" w:color="auto"/>
               <w:left w:val="single" w:sz="4" w:space="0" w:color="auto"/>
@@ -13322,13 +13323,13 @@
               <w:pStyle w:val="TF-xAvalITEMDETALHE"/>
             </w:pPr>
             <w:r>
-              <w:t>Os métodos, recursos e o cronograma estão devidamente apresentados?</w:t>
-            </w:r>
-          </w:p>
-        </w:tc>
-        <w:tc>
-          <w:tcPr>
-            <w:tcW w:w="264" w:type="pct"/>
+              <w:t>São apresentadas as contribuições teóricas, práticas ou sociais que justificam a proposta?</w:t>
+            </w:r>
+          </w:p>
+        </w:tc>
+        <w:tc>
+          <w:tcPr>
+            <w:tcW w:w="269" w:type="pct"/>
             <w:tcBorders>
               <w:top w:val="single" w:sz="4" w:space="0" w:color="auto"/>
               <w:left w:val="single" w:sz="4" w:space="0" w:color="auto"/>
@@ -13350,7 +13351,7 @@
         </w:tc>
         <w:tc>
           <w:tcPr>
-            <w:tcW w:w="266" w:type="pct"/>
+            <w:tcW w:w="271" w:type="pct"/>
             <w:tcBorders>
               <w:top w:val="single" w:sz="4" w:space="0" w:color="auto"/>
               <w:left w:val="single" w:sz="4" w:space="0" w:color="auto"/>
@@ -13372,7 +13373,7 @@
         </w:tc>
         <w:tc>
           <w:tcPr>
-            <w:tcW w:w="262" w:type="pct"/>
+            <w:tcW w:w="267" w:type="pct"/>
             <w:tcBorders>
               <w:top w:val="single" w:sz="4" w:space="0" w:color="auto"/>
               <w:left w:val="single" w:sz="4" w:space="0" w:color="auto"/>
@@ -13396,12 +13397,11 @@
       <w:tr>
         <w:trPr>
           <w:cantSplit/>
-          <w:trHeight w:val="249"/>
           <w:jc w:val="center"/>
         </w:trPr>
         <w:tc>
           <w:tcPr>
-            <w:tcW w:w="212" w:type="pct"/>
+            <w:tcW w:w="192" w:type="pct"/>
             <w:vMerge/>
             <w:tcBorders>
               <w:top w:val="single" w:sz="12" w:space="0" w:color="auto"/>
@@ -13424,7 +13424,7 @@
         </w:tc>
         <w:tc>
           <w:tcPr>
-            <w:tcW w:w="3996" w:type="pct"/>
+            <w:tcW w:w="4001" w:type="pct"/>
             <w:tcBorders>
               <w:top w:val="single" w:sz="4" w:space="0" w:color="auto"/>
               <w:left w:val="single" w:sz="4" w:space="0" w:color="auto"/>
@@ -13442,7 +13442,7 @@
               </w:numPr>
             </w:pPr>
             <w:r>
-              <w:t>REVISÃO BIBLIOGRÁFICA</w:t>
+              <w:t>REQUISITOS PRINCIPAIS DO PROBLEMA A SER TRABALHADO</w:t>
             </w:r>
           </w:p>
           <w:p>
@@ -13450,13 +13450,13 @@
               <w:pStyle w:val="TF-xAvalITEMDETALHE"/>
             </w:pPr>
             <w:r>
-              <w:t>Os assuntos apresentados são suficientes e têm relação com o tema do TCC?</w:t>
-            </w:r>
-          </w:p>
-        </w:tc>
-        <w:tc>
-          <w:tcPr>
-            <w:tcW w:w="264" w:type="pct"/>
+              <w:t xml:space="preserve">Os requisitos funcionais e não funcionais foram claramente descritos?  </w:t>
+            </w:r>
+          </w:p>
+        </w:tc>
+        <w:tc>
+          <w:tcPr>
+            <w:tcW w:w="269" w:type="pct"/>
             <w:tcBorders>
               <w:top w:val="single" w:sz="4" w:space="0" w:color="auto"/>
               <w:left w:val="single" w:sz="4" w:space="0" w:color="auto"/>
@@ -13478,7 +13478,7 @@
         </w:tc>
         <w:tc>
           <w:tcPr>
-            <w:tcW w:w="266" w:type="pct"/>
+            <w:tcW w:w="271" w:type="pct"/>
             <w:tcBorders>
               <w:top w:val="single" w:sz="4" w:space="0" w:color="auto"/>
               <w:left w:val="single" w:sz="4" w:space="0" w:color="auto"/>
@@ -13500,11 +13500,499 @@
         </w:tc>
         <w:tc>
           <w:tcPr>
-            <w:tcW w:w="262" w:type="pct"/>
+            <w:tcW w:w="267" w:type="pct"/>
             <w:tcBorders>
               <w:top w:val="single" w:sz="4" w:space="0" w:color="auto"/>
               <w:left w:val="single" w:sz="4" w:space="0" w:color="auto"/>
               <w:bottom w:val="single" w:sz="4" w:space="0" w:color="auto"/>
+              <w:right w:val="single" w:sz="12" w:space="0" w:color="auto"/>
+            </w:tcBorders>
+          </w:tcPr>
+          <w:p>
+            <w:pPr>
+              <w:keepNext w:val="0"/>
+              <w:keepLines w:val="0"/>
+              <w:ind w:left="709" w:hanging="709"/>
+              <w:jc w:val="center"/>
+              <w:rPr>
+                <w:sz w:val="18"/>
+              </w:rPr>
+            </w:pPr>
+          </w:p>
+        </w:tc>
+      </w:tr>
+      <w:tr>
+        <w:trPr>
+          <w:cantSplit/>
+          <w:trHeight w:val="447"/>
+          <w:jc w:val="center"/>
+        </w:trPr>
+        <w:tc>
+          <w:tcPr>
+            <w:tcW w:w="192" w:type="pct"/>
+            <w:vMerge/>
+            <w:tcBorders>
+              <w:top w:val="single" w:sz="12" w:space="0" w:color="auto"/>
+              <w:left w:val="single" w:sz="12" w:space="0" w:color="auto"/>
+              <w:bottom w:val="single" w:sz="12" w:space="0" w:color="auto"/>
+              <w:right w:val="single" w:sz="4" w:space="0" w:color="auto"/>
+            </w:tcBorders>
+            <w:vAlign w:val="center"/>
+            <w:hideMark/>
+          </w:tcPr>
+          <w:p>
+            <w:pPr>
+              <w:keepNext w:val="0"/>
+              <w:keepLines w:val="0"/>
+              <w:rPr>
+                <w:sz w:val="18"/>
+              </w:rPr>
+            </w:pPr>
+          </w:p>
+        </w:tc>
+        <w:tc>
+          <w:tcPr>
+            <w:tcW w:w="4001" w:type="pct"/>
+            <w:tcBorders>
+              <w:top w:val="single" w:sz="4" w:space="0" w:color="auto"/>
+              <w:left w:val="single" w:sz="4" w:space="0" w:color="auto"/>
+              <w:bottom w:val="single" w:sz="4" w:space="0" w:color="auto"/>
+              <w:right w:val="single" w:sz="4" w:space="0" w:color="auto"/>
+            </w:tcBorders>
+            <w:hideMark/>
+          </w:tcPr>
+          <w:p>
+            <w:pPr>
+              <w:pStyle w:val="TF-xAvalITEM"/>
+              <w:numPr>
+                <w:ilvl w:val="0"/>
+                <w:numId w:val="12"/>
+              </w:numPr>
+            </w:pPr>
+            <w:r>
+              <w:t>METODOLOGIA</w:t>
+            </w:r>
+          </w:p>
+          <w:p>
+            <w:pPr>
+              <w:pStyle w:val="TF-xAvalITEMDETALHE"/>
+            </w:pPr>
+            <w:r>
+              <w:t>Foram relacionadas todas as etapas necessárias para o desenvolvimento do TCC?</w:t>
+            </w:r>
+          </w:p>
+        </w:tc>
+        <w:tc>
+          <w:tcPr>
+            <w:tcW w:w="269" w:type="pct"/>
+            <w:tcBorders>
+              <w:top w:val="single" w:sz="4" w:space="0" w:color="auto"/>
+              <w:left w:val="single" w:sz="4" w:space="0" w:color="auto"/>
+              <w:bottom w:val="single" w:sz="4" w:space="0" w:color="auto"/>
+              <w:right w:val="single" w:sz="4" w:space="0" w:color="auto"/>
+            </w:tcBorders>
+          </w:tcPr>
+          <w:p>
+            <w:pPr>
+              <w:keepNext w:val="0"/>
+              <w:keepLines w:val="0"/>
+              <w:ind w:left="709" w:hanging="709"/>
+              <w:jc w:val="center"/>
+              <w:rPr>
+                <w:sz w:val="18"/>
+              </w:rPr>
+            </w:pPr>
+          </w:p>
+        </w:tc>
+        <w:tc>
+          <w:tcPr>
+            <w:tcW w:w="271" w:type="pct"/>
+            <w:tcBorders>
+              <w:top w:val="single" w:sz="4" w:space="0" w:color="auto"/>
+              <w:left w:val="single" w:sz="4" w:space="0" w:color="auto"/>
+              <w:bottom w:val="single" w:sz="4" w:space="0" w:color="auto"/>
+              <w:right w:val="single" w:sz="4" w:space="0" w:color="auto"/>
+            </w:tcBorders>
+          </w:tcPr>
+          <w:p>
+            <w:pPr>
+              <w:keepNext w:val="0"/>
+              <w:keepLines w:val="0"/>
+              <w:ind w:left="709" w:hanging="709"/>
+              <w:jc w:val="center"/>
+              <w:rPr>
+                <w:sz w:val="18"/>
+              </w:rPr>
+            </w:pPr>
+          </w:p>
+        </w:tc>
+        <w:tc>
+          <w:tcPr>
+            <w:tcW w:w="267" w:type="pct"/>
+            <w:tcBorders>
+              <w:top w:val="single" w:sz="4" w:space="0" w:color="auto"/>
+              <w:left w:val="single" w:sz="4" w:space="0" w:color="auto"/>
+              <w:bottom w:val="single" w:sz="4" w:space="0" w:color="auto"/>
+              <w:right w:val="single" w:sz="12" w:space="0" w:color="auto"/>
+            </w:tcBorders>
+          </w:tcPr>
+          <w:p>
+            <w:pPr>
+              <w:keepNext w:val="0"/>
+              <w:keepLines w:val="0"/>
+              <w:ind w:left="709" w:hanging="709"/>
+              <w:jc w:val="center"/>
+              <w:rPr>
+                <w:sz w:val="18"/>
+              </w:rPr>
+            </w:pPr>
+          </w:p>
+        </w:tc>
+      </w:tr>
+      <w:tr>
+        <w:trPr>
+          <w:cantSplit/>
+          <w:trHeight w:val="249"/>
+          <w:jc w:val="center"/>
+        </w:trPr>
+        <w:tc>
+          <w:tcPr>
+            <w:tcW w:w="192" w:type="pct"/>
+            <w:vMerge/>
+            <w:tcBorders>
+              <w:top w:val="single" w:sz="12" w:space="0" w:color="auto"/>
+              <w:left w:val="single" w:sz="12" w:space="0" w:color="auto"/>
+              <w:bottom w:val="single" w:sz="12" w:space="0" w:color="auto"/>
+              <w:right w:val="single" w:sz="4" w:space="0" w:color="auto"/>
+            </w:tcBorders>
+            <w:vAlign w:val="center"/>
+            <w:hideMark/>
+          </w:tcPr>
+          <w:p>
+            <w:pPr>
+              <w:keepNext w:val="0"/>
+              <w:keepLines w:val="0"/>
+              <w:rPr>
+                <w:sz w:val="18"/>
+              </w:rPr>
+            </w:pPr>
+          </w:p>
+        </w:tc>
+        <w:tc>
+          <w:tcPr>
+            <w:tcW w:w="4001" w:type="pct"/>
+            <w:tcBorders>
+              <w:top w:val="single" w:sz="4" w:space="0" w:color="auto"/>
+              <w:left w:val="single" w:sz="4" w:space="0" w:color="auto"/>
+              <w:bottom w:val="single" w:sz="4" w:space="0" w:color="auto"/>
+              <w:right w:val="single" w:sz="4" w:space="0" w:color="auto"/>
+            </w:tcBorders>
+            <w:hideMark/>
+          </w:tcPr>
+          <w:p>
+            <w:pPr>
+              <w:pStyle w:val="TF-xAvalITEMDETALHE"/>
+            </w:pPr>
+            <w:r>
+              <w:t>Os métodos, recursos e o cronograma estão devidamente apresentados e são compatíveis com a metodologia proposta?</w:t>
+            </w:r>
+          </w:p>
+        </w:tc>
+        <w:tc>
+          <w:tcPr>
+            <w:tcW w:w="269" w:type="pct"/>
+            <w:tcBorders>
+              <w:top w:val="single" w:sz="4" w:space="0" w:color="auto"/>
+              <w:left w:val="single" w:sz="4" w:space="0" w:color="auto"/>
+              <w:bottom w:val="single" w:sz="4" w:space="0" w:color="auto"/>
+              <w:right w:val="single" w:sz="4" w:space="0" w:color="auto"/>
+            </w:tcBorders>
+          </w:tcPr>
+          <w:p>
+            <w:pPr>
+              <w:keepNext w:val="0"/>
+              <w:keepLines w:val="0"/>
+              <w:ind w:left="709" w:hanging="709"/>
+              <w:jc w:val="center"/>
+              <w:rPr>
+                <w:sz w:val="18"/>
+              </w:rPr>
+            </w:pPr>
+          </w:p>
+        </w:tc>
+        <w:tc>
+          <w:tcPr>
+            <w:tcW w:w="271" w:type="pct"/>
+            <w:tcBorders>
+              <w:top w:val="single" w:sz="4" w:space="0" w:color="auto"/>
+              <w:left w:val="single" w:sz="4" w:space="0" w:color="auto"/>
+              <w:bottom w:val="single" w:sz="4" w:space="0" w:color="auto"/>
+              <w:right w:val="single" w:sz="4" w:space="0" w:color="auto"/>
+            </w:tcBorders>
+          </w:tcPr>
+          <w:p>
+            <w:pPr>
+              <w:keepNext w:val="0"/>
+              <w:keepLines w:val="0"/>
+              <w:ind w:left="709" w:hanging="709"/>
+              <w:jc w:val="center"/>
+              <w:rPr>
+                <w:sz w:val="18"/>
+              </w:rPr>
+            </w:pPr>
+          </w:p>
+        </w:tc>
+        <w:tc>
+          <w:tcPr>
+            <w:tcW w:w="267" w:type="pct"/>
+            <w:tcBorders>
+              <w:top w:val="single" w:sz="4" w:space="0" w:color="auto"/>
+              <w:left w:val="single" w:sz="4" w:space="0" w:color="auto"/>
+              <w:bottom w:val="single" w:sz="4" w:space="0" w:color="auto"/>
+              <w:right w:val="single" w:sz="12" w:space="0" w:color="auto"/>
+            </w:tcBorders>
+          </w:tcPr>
+          <w:p>
+            <w:pPr>
+              <w:keepNext w:val="0"/>
+              <w:keepLines w:val="0"/>
+              <w:ind w:left="709" w:hanging="709"/>
+              <w:jc w:val="center"/>
+              <w:rPr>
+                <w:sz w:val="18"/>
+              </w:rPr>
+            </w:pPr>
+          </w:p>
+        </w:tc>
+      </w:tr>
+      <w:tr>
+        <w:trPr>
+          <w:cantSplit/>
+          <w:trHeight w:val="249"/>
+          <w:jc w:val="center"/>
+        </w:trPr>
+        <w:tc>
+          <w:tcPr>
+            <w:tcW w:w="192" w:type="pct"/>
+            <w:vMerge/>
+            <w:tcBorders>
+              <w:top w:val="single" w:sz="12" w:space="0" w:color="auto"/>
+              <w:left w:val="single" w:sz="12" w:space="0" w:color="auto"/>
+              <w:bottom w:val="single" w:sz="12" w:space="0" w:color="auto"/>
+              <w:right w:val="single" w:sz="4" w:space="0" w:color="auto"/>
+            </w:tcBorders>
+            <w:vAlign w:val="center"/>
+            <w:hideMark/>
+          </w:tcPr>
+          <w:p>
+            <w:pPr>
+              <w:keepNext w:val="0"/>
+              <w:keepLines w:val="0"/>
+              <w:rPr>
+                <w:sz w:val="18"/>
+              </w:rPr>
+            </w:pPr>
+          </w:p>
+        </w:tc>
+        <w:tc>
+          <w:tcPr>
+            <w:tcW w:w="4001" w:type="pct"/>
+            <w:tcBorders>
+              <w:top w:val="single" w:sz="4" w:space="0" w:color="auto"/>
+              <w:left w:val="single" w:sz="4" w:space="0" w:color="auto"/>
+              <w:bottom w:val="single" w:sz="4" w:space="0" w:color="auto"/>
+              <w:right w:val="single" w:sz="4" w:space="0" w:color="auto"/>
+            </w:tcBorders>
+            <w:hideMark/>
+          </w:tcPr>
+          <w:p>
+            <w:pPr>
+              <w:pStyle w:val="TF-xAvalITEM"/>
+              <w:numPr>
+                <w:ilvl w:val="0"/>
+                <w:numId w:val="12"/>
+              </w:numPr>
+            </w:pPr>
+            <w:r>
+              <w:t>REVISÃO BIBLIOGRÁFICA</w:t>
+            </w:r>
+          </w:p>
+          <w:p>
+            <w:pPr>
+              <w:pStyle w:val="TF-xAvalITEMDETALHE"/>
+            </w:pPr>
+            <w:r>
+              <w:t>Os assuntos apresentados são suficientes e têm relação com o tema do TCC?</w:t>
+            </w:r>
+          </w:p>
+        </w:tc>
+        <w:tc>
+          <w:tcPr>
+            <w:tcW w:w="269" w:type="pct"/>
+            <w:tcBorders>
+              <w:top w:val="single" w:sz="4" w:space="0" w:color="auto"/>
+              <w:left w:val="single" w:sz="4" w:space="0" w:color="auto"/>
+              <w:bottom w:val="single" w:sz="4" w:space="0" w:color="auto"/>
+              <w:right w:val="single" w:sz="4" w:space="0" w:color="auto"/>
+            </w:tcBorders>
+          </w:tcPr>
+          <w:p>
+            <w:pPr>
+              <w:keepNext w:val="0"/>
+              <w:keepLines w:val="0"/>
+              <w:ind w:left="709" w:hanging="709"/>
+              <w:jc w:val="center"/>
+              <w:rPr>
+                <w:sz w:val="18"/>
+              </w:rPr>
+            </w:pPr>
+          </w:p>
+        </w:tc>
+        <w:tc>
+          <w:tcPr>
+            <w:tcW w:w="271" w:type="pct"/>
+            <w:tcBorders>
+              <w:top w:val="single" w:sz="4" w:space="0" w:color="auto"/>
+              <w:left w:val="single" w:sz="4" w:space="0" w:color="auto"/>
+              <w:bottom w:val="single" w:sz="4" w:space="0" w:color="auto"/>
+              <w:right w:val="single" w:sz="4" w:space="0" w:color="auto"/>
+            </w:tcBorders>
+          </w:tcPr>
+          <w:p>
+            <w:pPr>
+              <w:keepNext w:val="0"/>
+              <w:keepLines w:val="0"/>
+              <w:ind w:left="709" w:hanging="709"/>
+              <w:jc w:val="center"/>
+              <w:rPr>
+                <w:sz w:val="18"/>
+              </w:rPr>
+            </w:pPr>
+          </w:p>
+        </w:tc>
+        <w:tc>
+          <w:tcPr>
+            <w:tcW w:w="267" w:type="pct"/>
+            <w:tcBorders>
+              <w:top w:val="single" w:sz="4" w:space="0" w:color="auto"/>
+              <w:left w:val="single" w:sz="4" w:space="0" w:color="auto"/>
+              <w:bottom w:val="single" w:sz="4" w:space="0" w:color="auto"/>
+              <w:right w:val="single" w:sz="12" w:space="0" w:color="auto"/>
+            </w:tcBorders>
+          </w:tcPr>
+          <w:p>
+            <w:pPr>
+              <w:keepNext w:val="0"/>
+              <w:keepLines w:val="0"/>
+              <w:ind w:left="709" w:hanging="709"/>
+              <w:jc w:val="center"/>
+              <w:rPr>
+                <w:sz w:val="18"/>
+              </w:rPr>
+            </w:pPr>
+          </w:p>
+        </w:tc>
+      </w:tr>
+      <w:tr>
+        <w:trPr>
+          <w:cantSplit/>
+          <w:trHeight w:val="249"/>
+          <w:jc w:val="center"/>
+        </w:trPr>
+        <w:tc>
+          <w:tcPr>
+            <w:tcW w:w="192" w:type="pct"/>
+            <w:vMerge/>
+            <w:tcBorders>
+              <w:top w:val="single" w:sz="12" w:space="0" w:color="auto"/>
+              <w:left w:val="single" w:sz="12" w:space="0" w:color="auto"/>
+              <w:bottom w:val="single" w:sz="12" w:space="0" w:color="auto"/>
+              <w:right w:val="single" w:sz="4" w:space="0" w:color="auto"/>
+            </w:tcBorders>
+            <w:vAlign w:val="center"/>
+            <w:hideMark/>
+          </w:tcPr>
+          <w:p>
+            <w:pPr>
+              <w:keepNext w:val="0"/>
+              <w:keepLines w:val="0"/>
+              <w:rPr>
+                <w:sz w:val="18"/>
+              </w:rPr>
+            </w:pPr>
+          </w:p>
+        </w:tc>
+        <w:tc>
+          <w:tcPr>
+            <w:tcW w:w="4001" w:type="pct"/>
+            <w:tcBorders>
+              <w:top w:val="single" w:sz="4" w:space="0" w:color="auto"/>
+              <w:left w:val="single" w:sz="4" w:space="0" w:color="auto"/>
+              <w:bottom w:val="single" w:sz="12" w:space="0" w:color="auto"/>
+              <w:right w:val="single" w:sz="4" w:space="0" w:color="auto"/>
+            </w:tcBorders>
+            <w:hideMark/>
+          </w:tcPr>
+          <w:p>
+            <w:pPr>
+              <w:pStyle w:val="TF-xAvalITEMDETALHE"/>
+            </w:pPr>
+            <w:r>
+              <w:t>As referências contemplam adequadamente os assuntos abordados (são indicadas obras atualizadas e as mais importantes da área)?</w:t>
+            </w:r>
+          </w:p>
+        </w:tc>
+        <w:tc>
+          <w:tcPr>
+            <w:tcW w:w="269" w:type="pct"/>
+            <w:tcBorders>
+              <w:top w:val="single" w:sz="4" w:space="0" w:color="auto"/>
+              <w:left w:val="single" w:sz="4" w:space="0" w:color="auto"/>
+              <w:bottom w:val="single" w:sz="12" w:space="0" w:color="auto"/>
+              <w:right w:val="single" w:sz="4" w:space="0" w:color="auto"/>
+            </w:tcBorders>
+          </w:tcPr>
+          <w:p>
+            <w:pPr>
+              <w:keepNext w:val="0"/>
+              <w:keepLines w:val="0"/>
+              <w:ind w:left="709" w:hanging="709"/>
+              <w:jc w:val="center"/>
+              <w:rPr>
+                <w:sz w:val="18"/>
+              </w:rPr>
+            </w:pPr>
+          </w:p>
+        </w:tc>
+        <w:tc>
+          <w:tcPr>
+            <w:tcW w:w="271" w:type="pct"/>
+            <w:tcBorders>
+              <w:top w:val="single" w:sz="4" w:space="0" w:color="auto"/>
+              <w:left w:val="single" w:sz="4" w:space="0" w:color="auto"/>
+              <w:bottom w:val="single" w:sz="12" w:space="0" w:color="auto"/>
+              <w:right w:val="single" w:sz="4" w:space="0" w:color="auto"/>
+            </w:tcBorders>
+          </w:tcPr>
+          <w:p>
+            <w:pPr>
+              <w:keepNext w:val="0"/>
+              <w:keepLines w:val="0"/>
+              <w:ind w:left="709" w:hanging="709"/>
+              <w:jc w:val="center"/>
+              <w:rPr>
+                <w:sz w:val="18"/>
+              </w:rPr>
+            </w:pPr>
+          </w:p>
+        </w:tc>
+        <w:tc>
+          <w:tcPr>
+            <w:tcW w:w="267" w:type="pct"/>
+            <w:tcBorders>
+              <w:top w:val="single" w:sz="4" w:space="0" w:color="auto"/>
+              <w:left w:val="single" w:sz="4" w:space="0" w:color="auto"/>
+              <w:bottom w:val="single" w:sz="12" w:space="0" w:color="auto"/>
               <w:right w:val="single" w:sz="12" w:space="0" w:color="auto"/>
             </w:tcBorders>
           </w:tcPr>
@@ -13529,7 +14017,7 @@
         </w:trPr>
         <w:tc>
           <w:tcPr>
-            <w:tcW w:w="212" w:type="pct"/>
+            <w:tcW w:w="192" w:type="pct"/>
             <w:vMerge w:val="restart"/>
             <w:tcBorders>
               <w:top w:val="single" w:sz="12" w:space="0" w:color="auto"/>
@@ -13552,7 +14040,7 @@
         </w:tc>
         <w:tc>
           <w:tcPr>
-            <w:tcW w:w="3996" w:type="pct"/>
+            <w:tcW w:w="4001" w:type="pct"/>
             <w:tcBorders>
               <w:top w:val="single" w:sz="12" w:space="0" w:color="auto"/>
               <w:left w:val="single" w:sz="4" w:space="0" w:color="auto"/>
@@ -13584,7 +14072,7 @@
         </w:tc>
         <w:tc>
           <w:tcPr>
-            <w:tcW w:w="264" w:type="pct"/>
+            <w:tcW w:w="269" w:type="pct"/>
             <w:tcBorders>
               <w:top w:val="single" w:sz="12" w:space="0" w:color="auto"/>
               <w:left w:val="single" w:sz="4" w:space="0" w:color="auto"/>
@@ -13606,7 +14094,7 @@
         </w:tc>
         <w:tc>
           <w:tcPr>
-            <w:tcW w:w="266" w:type="pct"/>
+            <w:tcW w:w="271" w:type="pct"/>
             <w:tcBorders>
               <w:top w:val="single" w:sz="12" w:space="0" w:color="auto"/>
               <w:left w:val="single" w:sz="4" w:space="0" w:color="auto"/>
@@ -13628,7 +14116,7 @@
         </w:tc>
         <w:tc>
           <w:tcPr>
-            <w:tcW w:w="262" w:type="pct"/>
+            <w:tcW w:w="267" w:type="pct"/>
             <w:tcBorders>
               <w:top w:val="single" w:sz="12" w:space="0" w:color="auto"/>
               <w:left w:val="single" w:sz="4" w:space="0" w:color="auto"/>
@@ -13656,7 +14144,7 @@
         </w:trPr>
         <w:tc>
           <w:tcPr>
-            <w:tcW w:w="212" w:type="pct"/>
+            <w:tcW w:w="192" w:type="pct"/>
             <w:vMerge/>
             <w:tcBorders>
               <w:top w:val="single" w:sz="12" w:space="0" w:color="auto"/>
@@ -13679,7 +14167,7 @@
         </w:tc>
         <w:tc>
           <w:tcPr>
-            <w:tcW w:w="3996" w:type="pct"/>
+            <w:tcW w:w="4001" w:type="pct"/>
             <w:tcBorders>
               <w:top w:val="single" w:sz="4" w:space="0" w:color="auto"/>
               <w:left w:val="single" w:sz="4" w:space="0" w:color="auto"/>
@@ -13699,7 +14187,7 @@
         </w:tc>
         <w:tc>
           <w:tcPr>
-            <w:tcW w:w="264" w:type="pct"/>
+            <w:tcW w:w="269" w:type="pct"/>
             <w:tcBorders>
               <w:top w:val="single" w:sz="4" w:space="0" w:color="auto"/>
               <w:left w:val="single" w:sz="4" w:space="0" w:color="auto"/>
@@ -13721,7 +14209,7 @@
         </w:tc>
         <w:tc>
           <w:tcPr>
-            <w:tcW w:w="266" w:type="pct"/>
+            <w:tcW w:w="271" w:type="pct"/>
             <w:tcBorders>
               <w:top w:val="single" w:sz="4" w:space="0" w:color="auto"/>
               <w:left w:val="single" w:sz="4" w:space="0" w:color="auto"/>
@@ -13743,7 +14231,7 @@
         </w:tc>
         <w:tc>
           <w:tcPr>
-            <w:tcW w:w="262" w:type="pct"/>
+            <w:tcW w:w="267" w:type="pct"/>
             <w:tcBorders>
               <w:top w:val="single" w:sz="4" w:space="0" w:color="auto"/>
               <w:left w:val="single" w:sz="4" w:space="0" w:color="auto"/>
@@ -13771,7 +14259,7 @@
         </w:trPr>
         <w:tc>
           <w:tcPr>
-            <w:tcW w:w="212" w:type="pct"/>
+            <w:tcW w:w="192" w:type="pct"/>
             <w:vMerge/>
             <w:tcBorders>
               <w:top w:val="single" w:sz="12" w:space="0" w:color="auto"/>
@@ -13794,7 +14282,7 @@
         </w:tc>
         <w:tc>
           <w:tcPr>
-            <w:tcW w:w="3996" w:type="pct"/>
+            <w:tcW w:w="4001" w:type="pct"/>
             <w:tcBorders>
               <w:top w:val="single" w:sz="4" w:space="0" w:color="auto"/>
               <w:left w:val="single" w:sz="4" w:space="0" w:color="auto"/>
@@ -13826,7 +14314,7 @@
         </w:tc>
         <w:tc>
           <w:tcPr>
-            <w:tcW w:w="264" w:type="pct"/>
+            <w:tcW w:w="269" w:type="pct"/>
             <w:tcBorders>
               <w:top w:val="single" w:sz="4" w:space="0" w:color="auto"/>
               <w:left w:val="single" w:sz="4" w:space="0" w:color="auto"/>
@@ -13848,7 +14336,7 @@
         </w:tc>
         <w:tc>
           <w:tcPr>
-            <w:tcW w:w="266" w:type="pct"/>
+            <w:tcW w:w="271" w:type="pct"/>
             <w:tcBorders>
               <w:top w:val="single" w:sz="4" w:space="0" w:color="auto"/>
               <w:left w:val="single" w:sz="4" w:space="0" w:color="auto"/>
@@ -13870,7 +14358,7 @@
         </w:tc>
         <w:tc>
           <w:tcPr>
-            <w:tcW w:w="262" w:type="pct"/>
+            <w:tcW w:w="267" w:type="pct"/>
             <w:tcBorders>
               <w:top w:val="single" w:sz="4" w:space="0" w:color="auto"/>
               <w:left w:val="single" w:sz="4" w:space="0" w:color="auto"/>
@@ -13898,7 +14386,7 @@
         </w:trPr>
         <w:tc>
           <w:tcPr>
-            <w:tcW w:w="212" w:type="pct"/>
+            <w:tcW w:w="192" w:type="pct"/>
             <w:vMerge/>
             <w:tcBorders>
               <w:top w:val="single" w:sz="12" w:space="0" w:color="auto"/>
@@ -13921,7 +14409,7 @@
         </w:tc>
         <w:tc>
           <w:tcPr>
-            <w:tcW w:w="3996" w:type="pct"/>
+            <w:tcW w:w="4001" w:type="pct"/>
             <w:tcBorders>
               <w:top w:val="single" w:sz="4" w:space="0" w:color="auto"/>
               <w:left w:val="single" w:sz="4" w:space="0" w:color="auto"/>
@@ -13953,7 +14441,7 @@
         </w:tc>
         <w:tc>
           <w:tcPr>
-            <w:tcW w:w="264" w:type="pct"/>
+            <w:tcW w:w="269" w:type="pct"/>
             <w:tcBorders>
               <w:top w:val="single" w:sz="4" w:space="0" w:color="auto"/>
               <w:left w:val="single" w:sz="4" w:space="0" w:color="auto"/>
@@ -13976,7 +14464,7 @@
         </w:tc>
         <w:tc>
           <w:tcPr>
-            <w:tcW w:w="266" w:type="pct"/>
+            <w:tcW w:w="271" w:type="pct"/>
             <w:tcBorders>
               <w:top w:val="single" w:sz="4" w:space="0" w:color="auto"/>
               <w:left w:val="single" w:sz="4" w:space="0" w:color="auto"/>
@@ -13999,7 +14487,7 @@
         </w:tc>
         <w:tc>
           <w:tcPr>
-            <w:tcW w:w="262" w:type="pct"/>
+            <w:tcW w:w="267" w:type="pct"/>
             <w:tcBorders>
               <w:top w:val="single" w:sz="4" w:space="0" w:color="auto"/>
               <w:left w:val="single" w:sz="4" w:space="0" w:color="auto"/>
@@ -14029,7 +14517,7 @@
         </w:trPr>
         <w:tc>
           <w:tcPr>
-            <w:tcW w:w="212" w:type="pct"/>
+            <w:tcW w:w="192" w:type="pct"/>
             <w:vMerge/>
             <w:tcBorders>
               <w:top w:val="single" w:sz="12" w:space="0" w:color="auto"/>
@@ -14052,7 +14540,7 @@
         </w:tc>
         <w:tc>
           <w:tcPr>
-            <w:tcW w:w="3996" w:type="pct"/>
+            <w:tcW w:w="4001" w:type="pct"/>
             <w:tcBorders>
               <w:top w:val="single" w:sz="4" w:space="0" w:color="auto"/>
               <w:left w:val="single" w:sz="4" w:space="0" w:color="auto"/>
@@ -14084,7 +14572,7 @@
         </w:tc>
         <w:tc>
           <w:tcPr>
-            <w:tcW w:w="264" w:type="pct"/>
+            <w:tcW w:w="269" w:type="pct"/>
             <w:tcBorders>
               <w:top w:val="single" w:sz="4" w:space="0" w:color="auto"/>
               <w:left w:val="single" w:sz="4" w:space="0" w:color="auto"/>
@@ -14106,7 +14594,7 @@
         </w:tc>
         <w:tc>
           <w:tcPr>
-            <w:tcW w:w="266" w:type="pct"/>
+            <w:tcW w:w="271" w:type="pct"/>
             <w:tcBorders>
               <w:top w:val="single" w:sz="4" w:space="0" w:color="auto"/>
               <w:left w:val="single" w:sz="4" w:space="0" w:color="auto"/>
@@ -14128,7 +14616,7 @@
         </w:tc>
         <w:tc>
           <w:tcPr>
-            <w:tcW w:w="262" w:type="pct"/>
+            <w:tcW w:w="267" w:type="pct"/>
             <w:tcBorders>
               <w:top w:val="single" w:sz="4" w:space="0" w:color="auto"/>
               <w:left w:val="single" w:sz="4" w:space="0" w:color="auto"/>
@@ -14157,7 +14645,7 @@
         </w:trPr>
         <w:tc>
           <w:tcPr>
-            <w:tcW w:w="212" w:type="pct"/>
+            <w:tcW w:w="192" w:type="pct"/>
             <w:vMerge/>
             <w:tcBorders>
               <w:top w:val="single" w:sz="12" w:space="0" w:color="auto"/>
@@ -14180,7 +14668,7 @@
         </w:tc>
         <w:tc>
           <w:tcPr>
-            <w:tcW w:w="3996" w:type="pct"/>
+            <w:tcW w:w="4001" w:type="pct"/>
             <w:tcBorders>
               <w:top w:val="single" w:sz="4" w:space="0" w:color="auto"/>
               <w:left w:val="single" w:sz="4" w:space="0" w:color="auto"/>
@@ -14200,7 +14688,7 @@
         </w:tc>
         <w:tc>
           <w:tcPr>
-            <w:tcW w:w="264" w:type="pct"/>
+            <w:tcW w:w="269" w:type="pct"/>
             <w:tcBorders>
               <w:top w:val="single" w:sz="4" w:space="0" w:color="auto"/>
               <w:left w:val="single" w:sz="4" w:space="0" w:color="auto"/>
@@ -14222,7 +14710,7 @@
         </w:tc>
         <w:tc>
           <w:tcPr>
-            <w:tcW w:w="266" w:type="pct"/>
+            <w:tcW w:w="271" w:type="pct"/>
             <w:tcBorders>
               <w:top w:val="single" w:sz="4" w:space="0" w:color="auto"/>
               <w:left w:val="single" w:sz="4" w:space="0" w:color="auto"/>
@@ -14244,7 +14732,7 @@
         </w:tc>
         <w:tc>
           <w:tcPr>
-            <w:tcW w:w="262" w:type="pct"/>
+            <w:tcW w:w="267" w:type="pct"/>
             <w:tcBorders>
               <w:top w:val="single" w:sz="4" w:space="0" w:color="auto"/>
               <w:left w:val="single" w:sz="4" w:space="0" w:color="auto"/>
@@ -14272,7 +14760,7 @@
         </w:trPr>
         <w:tc>
           <w:tcPr>
-            <w:tcW w:w="212" w:type="pct"/>
+            <w:tcW w:w="192" w:type="pct"/>
             <w:vMerge/>
             <w:tcBorders>
               <w:top w:val="single" w:sz="12" w:space="0" w:color="auto"/>
@@ -14295,7 +14783,7 @@
         </w:tc>
         <w:tc>
           <w:tcPr>
-            <w:tcW w:w="3996" w:type="pct"/>
+            <w:tcW w:w="4001" w:type="pct"/>
             <w:tcBorders>
               <w:top w:val="single" w:sz="4" w:space="0" w:color="auto"/>
               <w:left w:val="single" w:sz="4" w:space="0" w:color="auto"/>
@@ -14315,7 +14803,7 @@
         </w:tc>
         <w:tc>
           <w:tcPr>
-            <w:tcW w:w="264" w:type="pct"/>
+            <w:tcW w:w="269" w:type="pct"/>
             <w:tcBorders>
               <w:top w:val="single" w:sz="4" w:space="0" w:color="auto"/>
               <w:left w:val="single" w:sz="4" w:space="0" w:color="auto"/>
@@ -14337,7 +14825,7 @@
         </w:tc>
         <w:tc>
           <w:tcPr>
-            <w:tcW w:w="266" w:type="pct"/>
+            <w:tcW w:w="271" w:type="pct"/>
             <w:tcBorders>
               <w:top w:val="single" w:sz="4" w:space="0" w:color="auto"/>
               <w:left w:val="single" w:sz="4" w:space="0" w:color="auto"/>
@@ -14359,7 +14847,7 @@
         </w:tc>
         <w:tc>
           <w:tcPr>
-            <w:tcW w:w="262" w:type="pct"/>
+            <w:tcW w:w="267" w:type="pct"/>
             <w:tcBorders>
               <w:top w:val="single" w:sz="4" w:space="0" w:color="auto"/>
               <w:left w:val="single" w:sz="4" w:space="0" w:color="auto"/>
@@ -18512,6 +19000,58 @@
 </file>
 
 <file path=customXml/item1.xml><?xml version="1.0" encoding="utf-8"?>
+<p:properties xmlns:p="http://schemas.microsoft.com/office/2006/metadata/properties" xmlns:xsi="http://www.w3.org/2001/XMLSchema-instance" xmlns:pc="http://schemas.microsoft.com/office/infopath/2007/PartnerControls">
+  <documentManagement>
+    <Has_Teacher_Only_SectionGroup xmlns="f8440490-6d1a-488a-8abf-48b89d0123a0" xsi:nil="true"/>
+    <NotebookType xmlns="f8440490-6d1a-488a-8abf-48b89d0123a0" xsi:nil="true"/>
+    <DefaultSectionNames xmlns="f8440490-6d1a-488a-8abf-48b89d0123a0" xsi:nil="true"/>
+    <Self_Registration_Enabled xmlns="f8440490-6d1a-488a-8abf-48b89d0123a0" xsi:nil="true"/>
+    <FolderType xmlns="f8440490-6d1a-488a-8abf-48b89d0123a0" xsi:nil="true"/>
+    <AppVersion xmlns="f8440490-6d1a-488a-8abf-48b89d0123a0" xsi:nil="true"/>
+    <TeamsChannelId xmlns="f8440490-6d1a-488a-8abf-48b89d0123a0" xsi:nil="true"/>
+    <IsNotebookLocked xmlns="f8440490-6d1a-488a-8abf-48b89d0123a0" xsi:nil="true"/>
+    <Students xmlns="f8440490-6d1a-488a-8abf-48b89d0123a0">
+      <UserInfo>
+        <DisplayName/>
+        <AccountId xsi:nil="true"/>
+        <AccountType/>
+      </UserInfo>
+    </Students>
+    <Templates xmlns="f8440490-6d1a-488a-8abf-48b89d0123a0" xsi:nil="true"/>
+    <CultureName xmlns="f8440490-6d1a-488a-8abf-48b89d0123a0" xsi:nil="true"/>
+    <Invited_Students xmlns="f8440490-6d1a-488a-8abf-48b89d0123a0" xsi:nil="true"/>
+    <Owner xmlns="f8440490-6d1a-488a-8abf-48b89d0123a0">
+      <UserInfo>
+        <DisplayName/>
+        <AccountId xsi:nil="true"/>
+        <AccountType/>
+      </UserInfo>
+    </Owner>
+    <Teachers xmlns="f8440490-6d1a-488a-8abf-48b89d0123a0">
+      <UserInfo>
+        <DisplayName/>
+        <AccountId xsi:nil="true"/>
+        <AccountType/>
+      </UserInfo>
+    </Teachers>
+    <Student_Groups xmlns="f8440490-6d1a-488a-8abf-48b89d0123a0">
+      <UserInfo>
+        <DisplayName/>
+        <AccountId xsi:nil="true"/>
+        <AccountType/>
+      </UserInfo>
+    </Student_Groups>
+    <Invited_Teachers xmlns="f8440490-6d1a-488a-8abf-48b89d0123a0" xsi:nil="true"/>
+    <Is_Collaboration_Space_Locked xmlns="f8440490-6d1a-488a-8abf-48b89d0123a0" xsi:nil="true"/>
+  </documentManagement>
+</p:properties>
+</file>
+
+<file path=customXml/item2.xml><?xml version="1.0" encoding="utf-8"?>
+<b:Sources xmlns:b="http://schemas.openxmlformats.org/officeDocument/2006/bibliography" xmlns="http://schemas.openxmlformats.org/officeDocument/2006/bibliography" SelectedStyle="" StyleName=""/>
+</file>
+
+<file path=customXml/item3.xml><?xml version="1.0" encoding="utf-8"?>
 <ct:contentTypeSchema xmlns:ct="http://schemas.microsoft.com/office/2006/metadata/contentType" xmlns:ma="http://schemas.microsoft.com/office/2006/metadata/properties/metaAttributes" ct:_="" ma:_="" ma:contentTypeName="Documento" ma:contentTypeID="0x010100F13453D0801D5E45B1745A09551F1C32" ma:contentTypeVersion="28" ma:contentTypeDescription="Crie um novo documento." ma:contentTypeScope="" ma:versionID="fa9ef3803bb4ef638f344296fd7d9170">
   <xsd:schema xmlns:xsd="http://www.w3.org/2001/XMLSchema" xmlns:xs="http://www.w3.org/2001/XMLSchema" xmlns:p="http://schemas.microsoft.com/office/2006/metadata/properties" xmlns:ns3="f8440490-6d1a-488a-8abf-48b89d0123a0" xmlns:ns4="22206413-f776-4b11-bcb2-0b935dc83731" targetNamespace="http://schemas.microsoft.com/office/2006/metadata/properties" ma:root="true" ma:fieldsID="5a7e583b53460e8ff4480ccd12c418cb" ns3:_="" ns4:_="">
     <xsd:import namespace="f8440490-6d1a-488a-8abf-48b89d0123a0"/>
@@ -18886,7 +19426,7 @@
 </ct:contentTypeSchema>
 </file>
 
-<file path=customXml/item2.xml><?xml version="1.0" encoding="utf-8"?>
+<file path=customXml/item4.xml><?xml version="1.0" encoding="utf-8"?>
 <?mso-contentType ?>
 <FormTemplates xmlns="http://schemas.microsoft.com/sharepoint/v3/contenttype/forms">
   <Display>DocumentLibraryForm</Display>
@@ -18895,59 +19435,25 @@
 </FormTemplates>
 </file>
 
-<file path=customXml/item3.xml><?xml version="1.0" encoding="utf-8"?>
-<p:properties xmlns:p="http://schemas.microsoft.com/office/2006/metadata/properties" xmlns:xsi="http://www.w3.org/2001/XMLSchema-instance" xmlns:pc="http://schemas.microsoft.com/office/infopath/2007/PartnerControls">
-  <documentManagement>
-    <Has_Teacher_Only_SectionGroup xmlns="f8440490-6d1a-488a-8abf-48b89d0123a0" xsi:nil="true"/>
-    <NotebookType xmlns="f8440490-6d1a-488a-8abf-48b89d0123a0" xsi:nil="true"/>
-    <DefaultSectionNames xmlns="f8440490-6d1a-488a-8abf-48b89d0123a0" xsi:nil="true"/>
-    <Self_Registration_Enabled xmlns="f8440490-6d1a-488a-8abf-48b89d0123a0" xsi:nil="true"/>
-    <FolderType xmlns="f8440490-6d1a-488a-8abf-48b89d0123a0" xsi:nil="true"/>
-    <AppVersion xmlns="f8440490-6d1a-488a-8abf-48b89d0123a0" xsi:nil="true"/>
-    <TeamsChannelId xmlns="f8440490-6d1a-488a-8abf-48b89d0123a0" xsi:nil="true"/>
-    <IsNotebookLocked xmlns="f8440490-6d1a-488a-8abf-48b89d0123a0" xsi:nil="true"/>
-    <Students xmlns="f8440490-6d1a-488a-8abf-48b89d0123a0">
-      <UserInfo>
-        <DisplayName/>
-        <AccountId xsi:nil="true"/>
-        <AccountType/>
-      </UserInfo>
-    </Students>
-    <Templates xmlns="f8440490-6d1a-488a-8abf-48b89d0123a0" xsi:nil="true"/>
-    <CultureName xmlns="f8440490-6d1a-488a-8abf-48b89d0123a0" xsi:nil="true"/>
-    <Invited_Students xmlns="f8440490-6d1a-488a-8abf-48b89d0123a0" xsi:nil="true"/>
-    <Owner xmlns="f8440490-6d1a-488a-8abf-48b89d0123a0">
-      <UserInfo>
-        <DisplayName/>
-        <AccountId xsi:nil="true"/>
-        <AccountType/>
-      </UserInfo>
-    </Owner>
-    <Teachers xmlns="f8440490-6d1a-488a-8abf-48b89d0123a0">
-      <UserInfo>
-        <DisplayName/>
-        <AccountId xsi:nil="true"/>
-        <AccountType/>
-      </UserInfo>
-    </Teachers>
-    <Student_Groups xmlns="f8440490-6d1a-488a-8abf-48b89d0123a0">
-      <UserInfo>
-        <DisplayName/>
-        <AccountId xsi:nil="true"/>
-        <AccountType/>
-      </UserInfo>
-    </Student_Groups>
-    <Invited_Teachers xmlns="f8440490-6d1a-488a-8abf-48b89d0123a0" xsi:nil="true"/>
-    <Is_Collaboration_Space_Locked xmlns="f8440490-6d1a-488a-8abf-48b89d0123a0" xsi:nil="true"/>
-  </documentManagement>
-</p:properties>
+<file path=customXml/itemProps1.xml><?xml version="1.0" encoding="utf-8"?>
+<ds:datastoreItem xmlns:ds="http://schemas.openxmlformats.org/officeDocument/2006/customXml" ds:itemID="{F72CAF51-4C4B-4D6B-B6E3-64C6CFA182EF}">
+  <ds:schemaRefs>
+    <ds:schemaRef ds:uri="http://schemas.microsoft.com/office/2006/metadata/properties"/>
+    <ds:schemaRef ds:uri="http://schemas.microsoft.com/office/infopath/2007/PartnerControls"/>
+    <ds:schemaRef ds:uri="f8440490-6d1a-488a-8abf-48b89d0123a0"/>
+  </ds:schemaRefs>
+</ds:datastoreItem>
 </file>
 
-<file path=customXml/item4.xml><?xml version="1.0" encoding="utf-8"?>
-<b:Sources xmlns:b="http://schemas.openxmlformats.org/officeDocument/2006/bibliography" xmlns="http://schemas.openxmlformats.org/officeDocument/2006/bibliography" SelectedStyle="" StyleName=""/>
+<file path=customXml/itemProps2.xml><?xml version="1.0" encoding="utf-8"?>
+<ds:datastoreItem xmlns:ds="http://schemas.openxmlformats.org/officeDocument/2006/customXml" ds:itemID="{8908E866-0189-48B9-BA5B-89B421223666}">
+  <ds:schemaRefs>
+    <ds:schemaRef ds:uri="http://schemas.openxmlformats.org/officeDocument/2006/bibliography"/>
+  </ds:schemaRefs>
+</ds:datastoreItem>
 </file>
 
-<file path=customXml/itemProps1.xml><?xml version="1.0" encoding="utf-8"?>
+<file path=customXml/itemProps3.xml><?xml version="1.0" encoding="utf-8"?>
 <ds:datastoreItem xmlns:ds="http://schemas.openxmlformats.org/officeDocument/2006/customXml" ds:itemID="{B509BA13-A767-465E-8B68-C3C034C035CE}">
   <ds:schemaRefs>
     <ds:schemaRef ds:uri="http://schemas.microsoft.com/office/2006/metadata/contentType"/>
@@ -18966,28 +19472,10 @@
 </ds:datastoreItem>
 </file>
 
-<file path=customXml/itemProps2.xml><?xml version="1.0" encoding="utf-8"?>
+<file path=customXml/itemProps4.xml><?xml version="1.0" encoding="utf-8"?>
 <ds:datastoreItem xmlns:ds="http://schemas.openxmlformats.org/officeDocument/2006/customXml" ds:itemID="{BD6001B7-DA9F-4B65-BC19-CF31DE11455A}">
   <ds:schemaRefs>
     <ds:schemaRef ds:uri="http://schemas.microsoft.com/sharepoint/v3/contenttype/forms"/>
   </ds:schemaRefs>
 </ds:datastoreItem>
-</file>
-
-<file path=customXml/itemProps3.xml><?xml version="1.0" encoding="utf-8"?>
-<ds:datastoreItem xmlns:ds="http://schemas.openxmlformats.org/officeDocument/2006/customXml" ds:itemID="{F72CAF51-4C4B-4D6B-B6E3-64C6CFA182EF}">
-  <ds:schemaRefs>
-    <ds:schemaRef ds:uri="http://schemas.microsoft.com/office/2006/metadata/properties"/>
-    <ds:schemaRef ds:uri="http://schemas.microsoft.com/office/infopath/2007/PartnerControls"/>
-    <ds:schemaRef ds:uri="f8440490-6d1a-488a-8abf-48b89d0123a0"/>
-  </ds:schemaRefs>
-</ds:datastoreItem>
-</file>
-
-<file path=customXml/itemProps4.xml><?xml version="1.0" encoding="utf-8"?>
-<ds:datastoreItem xmlns:ds="http://schemas.openxmlformats.org/officeDocument/2006/customXml" ds:itemID="{8908E866-0189-48B9-BA5B-89B421223666}">
-  <ds:schemaRefs>
-    <ds:schemaRef ds:uri="http://schemas.openxmlformats.org/officeDocument/2006/bibliography"/>
-  </ds:schemaRefs>
-</ds:datastoreItem>
 </file>
</xml_diff>